<commit_message>
final engineering notebook submission
</commit_message>
<xml_diff>
--- a/EngineeringNotebooks/EngineeringNotebook_MashburnKeely.docx
+++ b/EngineeringNotebooks/EngineeringNotebook_MashburnKeely.docx
@@ -14,15 +14,35 @@
     </w:p>
     <w:p>
       <w:r>
-        <w:t>February 4, 2022</w:t>
+        <w:t>April</w:t>
+      </w:r>
+      <w:r>
+        <w:t xml:space="preserve"> </w:t>
+      </w:r>
+      <w:r>
+        <w:t>19</w:t>
+      </w:r>
+      <w:r>
+        <w:t>, 2022</w:t>
+      </w:r>
+      <w:r>
+        <w:t xml:space="preserve">  </w:t>
       </w:r>
     </w:p>
     <w:p>
       <w:pPr>
         <w:spacing w:line="480" w:lineRule="auto"/>
         <w:jc w:val="center"/>
-      </w:pPr>
-      <w:r>
+        <w:rPr>
+          <w:b/>
+          <w:bCs/>
+        </w:rPr>
+      </w:pPr>
+      <w:r>
+        <w:rPr>
+          <w:b/>
+          <w:bCs/>
+        </w:rPr>
         <w:t>Engineering Notebook Semester #2</w:t>
       </w:r>
     </w:p>
@@ -115,7 +135,15 @@
         <w:spacing w:line="480" w:lineRule="auto"/>
       </w:pPr>
       <w:r>
-        <w:t>Worked on edits to Arduino IDE including: creating a new file, saving a created file, stylistic touchups, and improvements to the console log feature</w:t>
+        <w:t xml:space="preserve">Worked on edits to Arduino IDE </w:t>
+      </w:r>
+      <w:proofErr w:type="gramStart"/>
+      <w:r>
+        <w:t>including:</w:t>
+      </w:r>
+      <w:proofErr w:type="gramEnd"/>
+      <w:r>
+        <w:t xml:space="preserve"> creating a new file, saving a created file, stylistic touchups, and improvements to the console log feature</w:t>
       </w:r>
       <w:r>
         <w:t xml:space="preserve"> of work completed last semester </w:t>
@@ -435,20 +463,252 @@
     </w:p>
     <w:p>
       <w:pPr>
-        <w:pStyle w:val="ListParagraph"/>
-        <w:spacing w:line="480" w:lineRule="auto"/>
-        <w:ind w:left="1440"/>
-      </w:pPr>
-    </w:p>
-    <w:p>
-      <w:pPr>
-        <w:spacing w:line="480" w:lineRule="auto"/>
-      </w:pPr>
-    </w:p>
-    <w:p>
-      <w:pPr>
-        <w:spacing w:line="480" w:lineRule="auto"/>
-      </w:pPr>
+        <w:spacing w:line="480" w:lineRule="auto"/>
+      </w:pPr>
+      <w:r>
+        <w:t>Week 1</w:t>
+      </w:r>
+      <w:r>
+        <w:t>1</w:t>
+      </w:r>
+      <w:r>
+        <w:t xml:space="preserve"> (3/2</w:t>
+      </w:r>
+      <w:r>
+        <w:t>7</w:t>
+      </w:r>
+      <w:r>
+        <w:t xml:space="preserve">/2022 to </w:t>
+      </w:r>
+      <w:r>
+        <w:t>4</w:t>
+      </w:r>
+      <w:r>
+        <w:t>/</w:t>
+      </w:r>
+      <w:r>
+        <w:t>02</w:t>
+      </w:r>
+      <w:r>
+        <w:t>/2022) –</w:t>
+      </w:r>
+    </w:p>
+    <w:p>
+      <w:pPr>
+        <w:pStyle w:val="ListParagraph"/>
+        <w:numPr>
+          <w:ilvl w:val="0"/>
+          <w:numId w:val="1"/>
+        </w:numPr>
+        <w:spacing w:line="480" w:lineRule="auto"/>
+      </w:pPr>
+      <w:r>
+        <w:t>Began focusing on final touches and visual and aesthetic fixes</w:t>
+      </w:r>
+      <w:r>
+        <w:t xml:space="preserve"> / user experience</w:t>
+      </w:r>
+      <w:r>
+        <w:t>, continued to work on serial log</w:t>
+      </w:r>
+    </w:p>
+    <w:p>
+      <w:pPr>
+        <w:spacing w:line="480" w:lineRule="auto"/>
+      </w:pPr>
+      <w:r>
+        <w:t>Week 1</w:t>
+      </w:r>
+      <w:r>
+        <w:t>2</w:t>
+      </w:r>
+      <w:r>
+        <w:t xml:space="preserve"> (</w:t>
+      </w:r>
+      <w:r>
+        <w:t>4</w:t>
+      </w:r>
+      <w:r>
+        <w:t>/0</w:t>
+      </w:r>
+      <w:r>
+        <w:t>3</w:t>
+      </w:r>
+      <w:r>
+        <w:t xml:space="preserve">/2022 to </w:t>
+      </w:r>
+      <w:r>
+        <w:t>4</w:t>
+      </w:r>
+      <w:r>
+        <w:t>/</w:t>
+      </w:r>
+      <w:r>
+        <w:t>09</w:t>
+      </w:r>
+      <w:r>
+        <w:t>/2022) –</w:t>
+      </w:r>
+    </w:p>
+    <w:p>
+      <w:pPr>
+        <w:pStyle w:val="ListParagraph"/>
+        <w:numPr>
+          <w:ilvl w:val="0"/>
+          <w:numId w:val="1"/>
+        </w:numPr>
+        <w:spacing w:line="480" w:lineRule="auto"/>
+      </w:pPr>
+      <w:r>
+        <w:t>C</w:t>
+      </w:r>
+      <w:r>
+        <w:t>reated pop-up window for serial monitor, still working on getting data to display in pop-up window</w:t>
+      </w:r>
+      <w:r>
+        <w:t xml:space="preserve"> </w:t>
+      </w:r>
+    </w:p>
+    <w:p>
+      <w:pPr>
+        <w:pStyle w:val="ListParagraph"/>
+        <w:numPr>
+          <w:ilvl w:val="0"/>
+          <w:numId w:val="1"/>
+        </w:numPr>
+        <w:spacing w:line="480" w:lineRule="auto"/>
+      </w:pPr>
+      <w:r>
+        <w:t>Test Plan final version due</w:t>
+      </w:r>
+    </w:p>
+    <w:p>
+      <w:pPr>
+        <w:spacing w:line="480" w:lineRule="auto"/>
+      </w:pPr>
+      <w:r>
+        <w:t>Week 1</w:t>
+      </w:r>
+      <w:r>
+        <w:t>3</w:t>
+      </w:r>
+      <w:r>
+        <w:t xml:space="preserve"> (</w:t>
+      </w:r>
+      <w:r>
+        <w:t>4</w:t>
+      </w:r>
+      <w:r>
+        <w:t>/</w:t>
+      </w:r>
+      <w:r>
+        <w:t>10</w:t>
+      </w:r>
+      <w:r>
+        <w:t xml:space="preserve">/2022 to </w:t>
+      </w:r>
+      <w:r>
+        <w:t>4</w:t>
+      </w:r>
+      <w:r>
+        <w:t>/</w:t>
+      </w:r>
+      <w:r>
+        <w:t>1</w:t>
+      </w:r>
+      <w:r>
+        <w:t>6/2022) –</w:t>
+      </w:r>
+    </w:p>
+    <w:p>
+      <w:pPr>
+        <w:pStyle w:val="ListParagraph"/>
+        <w:numPr>
+          <w:ilvl w:val="0"/>
+          <w:numId w:val="1"/>
+        </w:numPr>
+        <w:spacing w:line="480" w:lineRule="auto"/>
+      </w:pPr>
+      <w:r>
+        <w:t>Restyled top button option bar and added dropdown menus with options to reflect actual Arduino IDE</w:t>
+      </w:r>
+    </w:p>
+    <w:p>
+      <w:pPr>
+        <w:pStyle w:val="ListParagraph"/>
+        <w:numPr>
+          <w:ilvl w:val="0"/>
+          <w:numId w:val="1"/>
+        </w:numPr>
+        <w:spacing w:line="480" w:lineRule="auto"/>
+      </w:pPr>
+      <w:r>
+        <w:t xml:space="preserve">Fixed serial log display issue with Danny and changed pop-up window to new scene and pane </w:t>
+      </w:r>
+    </w:p>
+    <w:p>
+      <w:pPr>
+        <w:spacing w:line="480" w:lineRule="auto"/>
+      </w:pPr>
+      <w:r>
+        <w:t>Week 1</w:t>
+      </w:r>
+      <w:r>
+        <w:t>4</w:t>
+      </w:r>
+      <w:r>
+        <w:t xml:space="preserve"> (</w:t>
+      </w:r>
+      <w:r>
+        <w:t>4</w:t>
+      </w:r>
+      <w:r>
+        <w:t>/</w:t>
+      </w:r>
+      <w:r>
+        <w:t>17</w:t>
+      </w:r>
+      <w:r>
+        <w:t xml:space="preserve">/2022 to </w:t>
+      </w:r>
+      <w:r>
+        <w:t>4</w:t>
+      </w:r>
+      <w:r>
+        <w:t>/2</w:t>
+      </w:r>
+      <w:r>
+        <w:t>3</w:t>
+      </w:r>
+      <w:r>
+        <w:t>/2022) –</w:t>
+      </w:r>
+    </w:p>
+    <w:p>
+      <w:pPr>
+        <w:pStyle w:val="ListParagraph"/>
+        <w:numPr>
+          <w:ilvl w:val="0"/>
+          <w:numId w:val="1"/>
+        </w:numPr>
+        <w:spacing w:line="480" w:lineRule="auto"/>
+      </w:pPr>
+      <w:r>
+        <w:t xml:space="preserve">Met with group to plan for final presentation, created and rehearsed presentation </w:t>
+      </w:r>
+    </w:p>
+    <w:p>
+      <w:pPr>
+        <w:pStyle w:val="ListParagraph"/>
+        <w:numPr>
+          <w:ilvl w:val="0"/>
+          <w:numId w:val="1"/>
+        </w:numPr>
+        <w:spacing w:line="480" w:lineRule="auto"/>
+      </w:pPr>
+      <w:r>
+        <w:t xml:space="preserve">Final sprint / product presentation </w:t>
+      </w:r>
     </w:p>
     <w:sectPr>
       <w:pgSz w:w="12240" w:h="15840"/>
@@ -688,10 +948,10 @@
       </w:rPr>
     </w:lvl>
   </w:abstractNum>
-  <w:num w:numId="1">
+  <w:num w:numId="1" w16cid:durableId="1437406702">
     <w:abstractNumId w:val="0"/>
   </w:num>
-  <w:num w:numId="2">
+  <w:num w:numId="2" w16cid:durableId="1344043096">
     <w:abstractNumId w:val="1"/>
   </w:num>
 </w:numbering>

</xml_diff>